<commit_message>
Revise Error in Exp02
</commit_message>
<xml_diff>
--- a/Exp02_Sokect/用户使用手册.docx
+++ b/Exp02_Sokect/用户使用手册.docx
@@ -22,21 +22,21 @@
     <w:p/>
     <w:sdt>
       <w:sdtPr>
+        <w:rPr>
+          <w:rFonts w:asciiTheme="minorHAnsi" w:eastAsiaTheme="minorEastAsia" w:hAnsiTheme="minorHAnsi" w:cstheme="minorBidi"/>
+          <w:b w:val="0"/>
+          <w:bCs w:val="0"/>
+          <w:smallCaps w:val="0"/>
+          <w:color w:val="auto"/>
+          <w:sz w:val="22"/>
+          <w:szCs w:val="22"/>
+        </w:rPr>
         <w:id w:val="1157422154"/>
         <w:docPartObj>
           <w:docPartGallery w:val="Table of Contents"/>
           <w:docPartUnique/>
         </w:docPartObj>
       </w:sdtPr>
-      <w:sdtEndPr>
-        <w:rPr>
-          <w:rFonts w:asciiTheme="minorHAnsi" w:eastAsiaTheme="minorEastAsia" w:hAnsiTheme="minorHAnsi" w:cstheme="minorBidi"/>
-          <w:smallCaps w:val="0"/>
-          <w:color w:val="auto"/>
-          <w:sz w:val="22"/>
-          <w:szCs w:val="22"/>
-        </w:rPr>
-      </w:sdtEndPr>
       <w:sdtContent>
         <w:p>
           <w:pPr>
@@ -72,7 +72,7 @@
           <w:r>
             <w:fldChar w:fldCharType="separate"/>
           </w:r>
-          <w:hyperlink w:anchor="_Toc146398999" w:history="1">
+          <w:hyperlink w:anchor="_Toc146403109" w:history="1">
             <w:r>
               <w:rPr>
                 <w:rStyle w:val="Hyperlink"/>
@@ -109,7 +109,7 @@
               <w:rPr>
                 <w:webHidden/>
               </w:rPr>
-              <w:instrText xml:space="preserve"> PAGEREF _Toc146398999 \h </w:instrText>
+              <w:instrText xml:space="preserve"> PAGEREF _Toc146403109 \h </w:instrText>
             </w:r>
             <w:r>
               <w:rPr>
@@ -148,7 +148,7 @@
               <w14:ligatures w14:val="standardContextual"/>
             </w:rPr>
           </w:pPr>
-          <w:hyperlink w:anchor="_Toc146399000" w:history="1">
+          <w:hyperlink w:anchor="_Toc146403110" w:history="1">
             <w:r>
               <w:rPr>
                 <w:rStyle w:val="Hyperlink"/>
@@ -185,7 +185,7 @@
               <w:rPr>
                 <w:webHidden/>
               </w:rPr>
-              <w:instrText xml:space="preserve"> PAGEREF _Toc146399000 \h </w:instrText>
+              <w:instrText xml:space="preserve"> PAGEREF _Toc146403110 \h </w:instrText>
             </w:r>
             <w:r>
               <w:rPr>
@@ -224,7 +224,7 @@
               <w14:ligatures w14:val="standardContextual"/>
             </w:rPr>
           </w:pPr>
-          <w:hyperlink w:anchor="_Toc146399001" w:history="1">
+          <w:hyperlink w:anchor="_Toc146403111" w:history="1">
             <w:r>
               <w:rPr>
                 <w:rStyle w:val="Hyperlink"/>
@@ -261,7 +261,7 @@
               <w:rPr>
                 <w:webHidden/>
               </w:rPr>
-              <w:instrText xml:space="preserve"> PAGEREF _Toc146399001 \h </w:instrText>
+              <w:instrText xml:space="preserve"> PAGEREF _Toc146403111 \h </w:instrText>
             </w:r>
             <w:r>
               <w:rPr>
@@ -300,7 +300,7 @@
               <w14:ligatures w14:val="standardContextual"/>
             </w:rPr>
           </w:pPr>
-          <w:hyperlink w:anchor="_Toc146399002" w:history="1">
+          <w:hyperlink w:anchor="_Toc146403112" w:history="1">
             <w:r>
               <w:rPr>
                 <w:rStyle w:val="Hyperlink"/>
@@ -337,7 +337,7 @@
               <w:rPr>
                 <w:webHidden/>
               </w:rPr>
-              <w:instrText xml:space="preserve"> PAGEREF _Toc146399002 \h </w:instrText>
+              <w:instrText xml:space="preserve"> PAGEREF _Toc146403112 \h </w:instrText>
             </w:r>
             <w:r>
               <w:rPr>
@@ -376,7 +376,7 @@
               <w14:ligatures w14:val="standardContextual"/>
             </w:rPr>
           </w:pPr>
-          <w:hyperlink w:anchor="_Toc146399003" w:history="1">
+          <w:hyperlink w:anchor="_Toc146403113" w:history="1">
             <w:r>
               <w:rPr>
                 <w:rStyle w:val="Hyperlink"/>
@@ -408,7 +408,7 @@
                 <w:rStyle w:val="Hyperlink"/>
                 <w:rFonts w:hint="eastAsia"/>
               </w:rPr>
-              <w:t>多客服端对一服务端</w:t>
+              <w:t>多客户端对一服务端</w:t>
             </w:r>
             <w:r>
               <w:rPr>
@@ -432,7 +432,7 @@
               <w:rPr>
                 <w:webHidden/>
               </w:rPr>
-              <w:instrText xml:space="preserve"> PAGEREF _Toc146399003 \h </w:instrText>
+              <w:instrText xml:space="preserve"> PAGEREF _Toc146403113 \h </w:instrText>
             </w:r>
             <w:r>
               <w:rPr>
@@ -471,7 +471,7 @@
               <w14:ligatures w14:val="standardContextual"/>
             </w:rPr>
           </w:pPr>
-          <w:hyperlink w:anchor="_Toc146399004" w:history="1">
+          <w:hyperlink w:anchor="_Toc146403114" w:history="1">
             <w:r>
               <w:rPr>
                 <w:rStyle w:val="Hyperlink"/>
@@ -508,7 +508,7 @@
               <w:rPr>
                 <w:webHidden/>
               </w:rPr>
-              <w:instrText xml:space="preserve"> PAGEREF _Toc146399004 \h </w:instrText>
+              <w:instrText xml:space="preserve"> PAGEREF _Toc146403114 \h </w:instrText>
             </w:r>
             <w:r>
               <w:rPr>
@@ -547,7 +547,7 @@
               <w14:ligatures w14:val="standardContextual"/>
             </w:rPr>
           </w:pPr>
-          <w:hyperlink w:anchor="_Toc146399005" w:history="1">
+          <w:hyperlink w:anchor="_Toc146403115" w:history="1">
             <w:r>
               <w:rPr>
                 <w:rStyle w:val="Hyperlink"/>
@@ -579,7 +579,7 @@
                 <w:rStyle w:val="Hyperlink"/>
                 <w:rFonts w:hint="eastAsia"/>
               </w:rPr>
-              <w:t>多对一</w:t>
+              <w:t>多客户端对一服务端</w:t>
             </w:r>
             <w:r>
               <w:rPr>
@@ -603,7 +603,7 @@
               <w:rPr>
                 <w:webHidden/>
               </w:rPr>
-              <w:instrText xml:space="preserve"> PAGEREF _Toc146399005 \h </w:instrText>
+              <w:instrText xml:space="preserve"> PAGEREF _Toc146403115 \h </w:instrText>
             </w:r>
             <w:r>
               <w:rPr>
@@ -642,7 +642,7 @@
               <w14:ligatures w14:val="standardContextual"/>
             </w:rPr>
           </w:pPr>
-          <w:hyperlink w:anchor="_Toc146399006" w:history="1">
+          <w:hyperlink w:anchor="_Toc146403116" w:history="1">
             <w:r>
               <w:rPr>
                 <w:rStyle w:val="Hyperlink"/>
@@ -685,7 +685,7 @@
               <w:rPr>
                 <w:webHidden/>
               </w:rPr>
-              <w:instrText xml:space="preserve"> PAGEREF _Toc146399006 \h </w:instrText>
+              <w:instrText xml:space="preserve"> PAGEREF _Toc146403116 \h </w:instrText>
             </w:r>
             <w:r>
               <w:rPr>
@@ -724,7 +724,7 @@
               <w14:ligatures w14:val="standardContextual"/>
             </w:rPr>
           </w:pPr>
-          <w:hyperlink w:anchor="_Toc146399007" w:history="1">
+          <w:hyperlink w:anchor="_Toc146403117" w:history="1">
             <w:r>
               <w:rPr>
                 <w:rStyle w:val="Hyperlink"/>
@@ -761,7 +761,7 @@
               <w:rPr>
                 <w:webHidden/>
               </w:rPr>
-              <w:instrText xml:space="preserve"> PAGEREF _Toc146399007 \h </w:instrText>
+              <w:instrText xml:space="preserve"> PAGEREF _Toc146403117 \h </w:instrText>
             </w:r>
             <w:r>
               <w:rPr>
@@ -818,7 +818,7 @@
         </w:numPr>
       </w:pPr>
       <w:bookmarkStart w:id="0" w:name="_Toc146397379"/>
-      <w:bookmarkStart w:id="1" w:name="_Toc146398999"/>
+      <w:bookmarkStart w:id="1" w:name="_Toc146403109"/>
       <w:r>
         <w:rPr>
           <w:rFonts w:hint="eastAsia"/>
@@ -933,7 +933,7 @@
         <w:pStyle w:val="Heading1"/>
       </w:pPr>
       <w:bookmarkStart w:id="2" w:name="_Toc146397380"/>
-      <w:bookmarkStart w:id="3" w:name="_Toc146399000"/>
+      <w:bookmarkStart w:id="3" w:name="_Toc146403110"/>
       <w:r>
         <w:rPr>
           <w:rFonts w:hint="eastAsia"/>
@@ -1032,7 +1032,7 @@
         <w:pStyle w:val="Heading1"/>
       </w:pPr>
       <w:bookmarkStart w:id="4" w:name="_Toc146397381"/>
-      <w:bookmarkStart w:id="5" w:name="_Toc146399001"/>
+      <w:bookmarkStart w:id="5" w:name="_Toc146403111"/>
       <w:r>
         <w:rPr>
           <w:rFonts w:hint="eastAsia"/>
@@ -1047,7 +1047,7 @@
         <w:pStyle w:val="Heading2"/>
       </w:pPr>
       <w:bookmarkStart w:id="6" w:name="_Toc146397382"/>
-      <w:bookmarkStart w:id="7" w:name="_Toc146399002"/>
+      <w:bookmarkStart w:id="7" w:name="_Toc146403112"/>
       <w:r>
         <w:rPr>
           <w:rFonts w:hint="eastAsia"/>
@@ -1216,7 +1216,7 @@
         <w:pStyle w:val="Heading2"/>
       </w:pPr>
       <w:bookmarkStart w:id="8" w:name="_Toc146397383"/>
-      <w:bookmarkStart w:id="9" w:name="_Toc146399003"/>
+      <w:bookmarkStart w:id="9" w:name="_Toc146403113"/>
       <w:r>
         <w:rPr>
           <w:rFonts w:hint="eastAsia"/>
@@ -1234,7 +1234,19 @@
         <w:rPr>
           <w:rFonts w:hint="eastAsia"/>
         </w:rPr>
-        <w:t>多客服端对一服务端</w:t>
+        <w:t>多</w:t>
+      </w:r>
+      <w:r>
+        <w:rPr>
+          <w:rFonts w:hint="eastAsia"/>
+        </w:rPr>
+        <w:t>客户端</w:t>
+      </w:r>
+      <w:r>
+        <w:rPr>
+          <w:rFonts w:hint="eastAsia"/>
+        </w:rPr>
+        <w:t>对一服务端</w:t>
       </w:r>
       <w:r>
         <w:rPr>
@@ -1654,7 +1666,7 @@
         <w:pStyle w:val="Heading2"/>
       </w:pPr>
       <w:bookmarkStart w:id="10" w:name="_Toc146397384"/>
-      <w:bookmarkStart w:id="11" w:name="_Toc146399004"/>
+      <w:bookmarkStart w:id="11" w:name="_Toc146403114"/>
       <w:r>
         <w:rPr>
           <w:rFonts w:hint="eastAsia"/>
@@ -1764,7 +1776,7 @@
         <w:pStyle w:val="Heading2"/>
       </w:pPr>
       <w:bookmarkStart w:id="12" w:name="_Toc146397385"/>
-      <w:bookmarkStart w:id="13" w:name="_Toc146399005"/>
+      <w:bookmarkStart w:id="13" w:name="_Toc146403115"/>
       <w:r>
         <w:rPr>
           <w:rFonts w:hint="eastAsia"/>
@@ -1781,7 +1793,7 @@
         <w:rPr>
           <w:rFonts w:hint="eastAsia"/>
         </w:rPr>
-        <w:t>多对一</w:t>
+        <w:t>多客户端对一服务端</w:t>
       </w:r>
       <w:r>
         <w:rPr>
@@ -2074,7 +2086,7 @@
         <w:pStyle w:val="Heading2"/>
       </w:pPr>
       <w:bookmarkStart w:id="14" w:name="_Toc146397386"/>
-      <w:bookmarkStart w:id="15" w:name="_Toc146399006"/>
+      <w:bookmarkStart w:id="15" w:name="_Toc146403116"/>
       <w:r>
         <w:rPr>
           <w:rFonts w:hint="eastAsia"/>
@@ -2199,7 +2211,7 @@
         <w:pStyle w:val="Heading2"/>
       </w:pPr>
       <w:bookmarkStart w:id="16" w:name="_Toc146397387"/>
-      <w:bookmarkStart w:id="17" w:name="_Toc146399007"/>
+      <w:bookmarkStart w:id="17" w:name="_Toc146403117"/>
       <w:r>
         <w:rPr>
           <w:rFonts w:hint="eastAsia"/>
@@ -3403,6 +3415,7 @@
   <w:style w:type="character" w:default="1" w:styleId="DefaultParagraphFont">
     <w:name w:val="Default Paragraph Font"/>
     <w:uiPriority w:val="1"/>
+    <w:semiHidden/>
     <w:unhideWhenUsed/>
   </w:style>
   <w:style w:type="table" w:default="1" w:styleId="TableNormal">

</xml_diff>